<commit_message>
Replace the GitHub and GitLab skills with Git
</commit_message>
<xml_diff>
--- a/CV_Rohit_Kumar.docx
+++ b/CV_Rohit_Kumar.docx
@@ -1528,18 +1528,12 @@
                 <w:sz w:val="24"/>
               </w:rPr>
             </w:pPr>
-            <w:r>
-              <w:rPr>
-                <w:sz w:val="24"/>
-              </w:rPr>
-              <w:t xml:space="preserve">GitHub; </w:t>
-            </w:r>
             <w:proofErr w:type="spellStart"/>
             <w:r>
               <w:rPr>
                 <w:sz w:val="24"/>
               </w:rPr>
-              <w:t>GitLab</w:t>
+              <w:t>Git</w:t>
             </w:r>
             <w:proofErr w:type="spellEnd"/>
             <w:r>
@@ -1548,6 +1542,8 @@
               </w:rPr>
               <w:t>; SVN</w:t>
             </w:r>
+            <w:bookmarkStart w:id="0" w:name="_GoBack"/>
+            <w:bookmarkEnd w:id="0"/>
           </w:p>
           <w:p>
             <w:pPr>
@@ -4626,8 +4622,6 @@
               </w:rPr>
               <w:t>.</w:t>
             </w:r>
-            <w:bookmarkStart w:id="0" w:name="_GoBack"/>
-            <w:bookmarkEnd w:id="0"/>
           </w:p>
           <w:p>
             <w:pPr>
@@ -6318,7 +6312,7 @@
 </file>
 
 <file path=customXml/itemProps1.xml><?xml version="1.0" encoding="utf-8"?>
-<ds:datastoreItem xmlns:ds="http://schemas.openxmlformats.org/officeDocument/2006/customXml" ds:itemID="{518DECFD-0950-4370-9E2C-6DF733D8C51C}">
+<ds:datastoreItem xmlns:ds="http://schemas.openxmlformats.org/officeDocument/2006/customXml" ds:itemID="{05FF2EAF-26FD-4B45-A7A0-FB8D37542A7E}">
   <ds:schemaRefs>
     <ds:schemaRef ds:uri="http://schemas.openxmlformats.org/officeDocument/2006/bibliography"/>
   </ds:schemaRefs>

</xml_diff>

<commit_message>
Edit the Profile Summary
</commit_message>
<xml_diff>
--- a/CV_Rohit_Kumar.docx
+++ b/CV_Rohit_Kumar.docx
@@ -5,13 +5,14 @@
     <w:tbl>
       <w:tblPr>
         <w:tblStyle w:val="TableGrid"/>
-        <w:tblW w:w="10910" w:type="dxa"/>
+        <w:tblW w:w="10435" w:type="dxa"/>
+        <w:tblInd w:w="-635" w:type="dxa"/>
         <w:tblLayout w:type="fixed"/>
         <w:tblLook w:val="04A0" w:firstRow="1" w:lastRow="0" w:firstColumn="1" w:lastColumn="0" w:noHBand="0" w:noVBand="1"/>
       </w:tblPr>
       <w:tblGrid>
         <w:gridCol w:w="3539"/>
-        <w:gridCol w:w="7371"/>
+        <w:gridCol w:w="6896"/>
       </w:tblGrid>
       <w:tr>
         <w:trPr>
@@ -19,7 +20,7 @@
         </w:trPr>
         <w:tc>
           <w:tcPr>
-            <w:tcW w:w="10910" w:type="dxa"/>
+            <w:tcW w:w="10435" w:type="dxa"/>
             <w:gridSpan w:val="2"/>
           </w:tcPr>
           <w:p>
@@ -93,7 +94,7 @@
         </w:trPr>
         <w:tc>
           <w:tcPr>
-            <w:tcW w:w="10910" w:type="dxa"/>
+            <w:tcW w:w="10435" w:type="dxa"/>
             <w:gridSpan w:val="2"/>
           </w:tcPr>
           <w:p>
@@ -101,8 +102,116 @@
               <w:jc w:val="both"/>
             </w:pPr>
             <w:r>
-              <w:t xml:space="preserve">Rohit has 8+ years of innovative Software Development experience. An ambitious problem solver, keen to learn with a tremendous passion for programming. He enjoys building products from scratch. </w:t>
-            </w:r>
+              <w:t>Rohit has 9</w:t>
+            </w:r>
+            <w:r>
+              <w:t xml:space="preserve">+ years of professional Windows, </w:t>
+            </w:r>
+            <w:r>
+              <w:t xml:space="preserve">Web </w:t>
+            </w:r>
+            <w:r>
+              <w:t xml:space="preserve">and Database </w:t>
+            </w:r>
+            <w:r>
+              <w:t>application development experience</w:t>
+            </w:r>
+            <w:r>
+              <w:t xml:space="preserve"> wearing various hats ranging from</w:t>
+            </w:r>
+            <w:r>
+              <w:t xml:space="preserve"> Software Developer, Consultant, Researcher</w:t>
+            </w:r>
+            <w:r>
+              <w:t>, Server Administrator</w:t>
+            </w:r>
+            <w:r>
+              <w:t xml:space="preserve"> and a Team Lead</w:t>
+            </w:r>
+            <w:r>
+              <w:t>. An ambitious problem solver, keen to learn with a trem</w:t>
+            </w:r>
+            <w:r>
+              <w:t>endous passion for programming.</w:t>
+            </w:r>
+          </w:p>
+          <w:p>
+            <w:pPr>
+              <w:jc w:val="both"/>
+            </w:pPr>
+          </w:p>
+          <w:p>
+            <w:pPr>
+              <w:jc w:val="both"/>
+            </w:pPr>
+            <w:r>
+              <w:t>While being a technologist at heart, he has had extensive experience in building products from scratch. His empathetic and honest attitude towards clients'</w:t>
+            </w:r>
+            <w:r>
+              <w:t xml:space="preserve"> </w:t>
+            </w:r>
+            <w:r>
+              <w:t xml:space="preserve">and their success has often won him their trust and accolades. </w:t>
+            </w:r>
+          </w:p>
+          <w:p>
+            <w:pPr>
+              <w:jc w:val="both"/>
+            </w:pPr>
+          </w:p>
+          <w:p>
+            <w:pPr>
+              <w:jc w:val="both"/>
+            </w:pPr>
+            <w:proofErr w:type="spellStart"/>
+            <w:r>
+              <w:t>Rohit’</w:t>
+            </w:r>
+            <w:r>
+              <w:t>s</w:t>
+            </w:r>
+            <w:proofErr w:type="spellEnd"/>
+            <w:r>
+              <w:t xml:space="preserve"> work experience range </w:t>
+            </w:r>
+            <w:r>
+              <w:t>across</w:t>
+            </w:r>
+            <w:r>
+              <w:t xml:space="preserve"> </w:t>
+            </w:r>
+            <w:r>
+              <w:t>Windows</w:t>
+            </w:r>
+            <w:r>
+              <w:t>, Web, and Database</w:t>
+            </w:r>
+            <w:r>
+              <w:t xml:space="preserve"> application d</w:t>
+            </w:r>
+            <w:r>
+              <w:t xml:space="preserve">evelopment. His functional domain exposure varies from Education Industry to Finance to IT Support Centers. </w:t>
+            </w:r>
+          </w:p>
+          <w:p>
+            <w:pPr>
+              <w:jc w:val="both"/>
+            </w:pPr>
+          </w:p>
+          <w:p>
+            <w:pPr>
+              <w:jc w:val="both"/>
+            </w:pPr>
+            <w:r>
+              <w:t>He is a currently a Project Consultant and manages Software Development and Data Center activities of NIEPA (National Institute of Educational Planning and Administration) at New Delhi.</w:t>
+            </w:r>
+          </w:p>
+          <w:p>
+            <w:pPr>
+              <w:jc w:val="both"/>
+            </w:pPr>
+            <w:bookmarkStart w:id="0" w:name="_GoBack"/>
+            <w:bookmarkEnd w:id="0"/>
           </w:p>
         </w:tc>
       </w:tr>
@@ -1192,7 +1301,7 @@
         </w:tc>
         <w:tc>
           <w:tcPr>
-            <w:tcW w:w="7371" w:type="dxa"/>
+            <w:tcW w:w="6896" w:type="dxa"/>
           </w:tcPr>
           <w:p>
             <w:pPr>
@@ -1218,15 +1327,13 @@
               <w:rPr>
                 <w:b/>
                 <w:noProof/>
-                <w:sz w:val="24"/>
-                <w:lang w:eastAsia="en-IN"/>
-              </w:rPr>
-            </w:pPr>
-            <w:r>
-              <w:rPr>
-                <w:b/>
-                <w:noProof/>
-                <w:sz w:val="24"/>
+                <w:lang w:eastAsia="en-IN"/>
+              </w:rPr>
+            </w:pPr>
+            <w:r>
+              <w:rPr>
+                <w:b/>
+                <w:noProof/>
                 <w:lang w:eastAsia="en-IN"/>
               </w:rPr>
               <w:t>Web Skills</w:t>
@@ -1236,46 +1343,26 @@
             <w:pPr>
               <w:rPr>
                 <w:noProof/>
-                <w:sz w:val="24"/>
-                <w:lang w:eastAsia="en-IN"/>
-              </w:rPr>
-            </w:pPr>
-            <w:r>
-              <w:rPr>
-                <w:noProof/>
-                <w:sz w:val="24"/>
-                <w:lang w:eastAsia="en-IN"/>
-              </w:rPr>
-              <w:t>Angular JS;</w:t>
-            </w:r>
-            <w:r>
-              <w:rPr>
-                <w:noProof/>
-                <w:sz w:val="24"/>
-                <w:lang w:eastAsia="en-IN"/>
-              </w:rPr>
-              <w:t xml:space="preserve"> Java Scritp</w:t>
-            </w:r>
-            <w:r>
-              <w:rPr>
-                <w:noProof/>
-                <w:sz w:val="24"/>
-                <w:lang w:eastAsia="en-IN"/>
-              </w:rPr>
-              <w:t>t; jQuery; Bootstrap; HTML5; CSS3</w:t>
-            </w:r>
-            <w:r>
-              <w:rPr>
-                <w:noProof/>
-                <w:sz w:val="24"/>
-                <w:lang w:eastAsia="en-IN"/>
-              </w:rPr>
-              <w:t>;</w:t>
-            </w:r>
-            <w:r>
-              <w:rPr>
-                <w:noProof/>
-                <w:sz w:val="24"/>
+                <w:lang w:eastAsia="en-IN"/>
+              </w:rPr>
+            </w:pPr>
+            <w:r>
+              <w:rPr>
+                <w:noProof/>
+                <w:lang w:eastAsia="en-IN"/>
+              </w:rPr>
+              <w:t>Angular JS; Java Scritpt; jQuery; Bootstrap; HTML5; CSS3</w:t>
+            </w:r>
+            <w:r>
+              <w:rPr>
+                <w:noProof/>
+                <w:lang w:eastAsia="en-IN"/>
+              </w:rPr>
+              <w:t>;</w:t>
+            </w:r>
+            <w:r>
+              <w:rPr>
+                <w:noProof/>
                 <w:lang w:eastAsia="en-IN"/>
               </w:rPr>
               <w:t xml:space="preserve"> BrowserSync</w:t>
@@ -1283,15 +1370,13 @@
             <w:r>
               <w:rPr>
                 <w:noProof/>
-                <w:sz w:val="24"/>
-                <w:lang w:eastAsia="en-IN"/>
-              </w:rPr>
-              <w:t>;</w:t>
-            </w:r>
-            <w:r>
-              <w:rPr>
-                <w:noProof/>
-                <w:sz w:val="24"/>
+                <w:lang w:eastAsia="en-IN"/>
+              </w:rPr>
+              <w:t>;</w:t>
+            </w:r>
+            <w:r>
+              <w:rPr>
+                <w:noProof/>
                 <w:lang w:eastAsia="en-IN"/>
               </w:rPr>
               <w:t xml:space="preserve"> Postman;</w:t>
@@ -1299,7 +1384,6 @@
             <w:r>
               <w:rPr>
                 <w:noProof/>
-                <w:sz w:val="24"/>
                 <w:lang w:eastAsia="en-IN"/>
               </w:rPr>
               <w:t xml:space="preserve"> </w:t>
@@ -1313,15 +1397,13 @@
               <w:rPr>
                 <w:b/>
                 <w:noProof/>
-                <w:sz w:val="24"/>
-                <w:lang w:eastAsia="en-IN"/>
-              </w:rPr>
-            </w:pPr>
-            <w:r>
-              <w:rPr>
-                <w:b/>
-                <w:noProof/>
-                <w:sz w:val="24"/>
+                <w:lang w:eastAsia="en-IN"/>
+              </w:rPr>
+            </w:pPr>
+            <w:r>
+              <w:rPr>
+                <w:b/>
+                <w:noProof/>
                 <w:lang w:eastAsia="en-IN"/>
               </w:rPr>
               <w:t>Languages</w:t>
@@ -1330,7 +1412,6 @@
               <w:rPr>
                 <w:b/>
                 <w:noProof/>
-                <w:sz w:val="24"/>
                 <w:lang w:eastAsia="en-IN"/>
               </w:rPr>
               <w:tab/>
@@ -1340,14 +1421,12 @@
             <w:pPr>
               <w:rPr>
                 <w:noProof/>
-                <w:sz w:val="24"/>
-                <w:lang w:eastAsia="en-IN"/>
-              </w:rPr>
-            </w:pPr>
-            <w:r>
-              <w:rPr>
-                <w:noProof/>
-                <w:sz w:val="24"/>
+                <w:lang w:eastAsia="en-IN"/>
+              </w:rPr>
+            </w:pPr>
+            <w:r>
+              <w:rPr>
+                <w:noProof/>
                 <w:lang w:eastAsia="en-IN"/>
               </w:rPr>
               <w:t>C#; C; C++; VB.NET;SQL; PL/SQL</w:t>
@@ -1358,15 +1437,13 @@
               <w:rPr>
                 <w:b/>
                 <w:noProof/>
-                <w:sz w:val="24"/>
-                <w:lang w:eastAsia="en-IN"/>
-              </w:rPr>
-            </w:pPr>
-            <w:r>
-              <w:rPr>
-                <w:b/>
-                <w:noProof/>
-                <w:sz w:val="24"/>
+                <w:lang w:eastAsia="en-IN"/>
+              </w:rPr>
+            </w:pPr>
+            <w:r>
+              <w:rPr>
+                <w:b/>
+                <w:noProof/>
                 <w:lang w:eastAsia="en-IN"/>
               </w:rPr>
               <w:t>Frameworks</w:t>
@@ -1376,14 +1453,12 @@
             <w:pPr>
               <w:rPr>
                 <w:noProof/>
-                <w:sz w:val="24"/>
-                <w:lang w:eastAsia="en-IN"/>
-              </w:rPr>
-            </w:pPr>
-            <w:r>
-              <w:rPr>
-                <w:noProof/>
-                <w:sz w:val="24"/>
+                <w:lang w:eastAsia="en-IN"/>
+              </w:rPr>
+            </w:pPr>
+            <w:r>
+              <w:rPr>
+                <w:noProof/>
                 <w:lang w:eastAsia="en-IN"/>
               </w:rPr>
               <w:t>.Net; MVC; ASP.NET; WCF</w:t>
@@ -1391,7 +1466,6 @@
             <w:r>
               <w:rPr>
                 <w:noProof/>
-                <w:sz w:val="24"/>
                 <w:lang w:eastAsia="en-IN"/>
               </w:rPr>
               <w:t>, Entitiy Framework</w:t>
@@ -1402,15 +1476,13 @@
               <w:rPr>
                 <w:b/>
                 <w:noProof/>
-                <w:sz w:val="24"/>
-                <w:lang w:eastAsia="en-IN"/>
-              </w:rPr>
-            </w:pPr>
-            <w:r>
-              <w:rPr>
-                <w:b/>
-                <w:noProof/>
-                <w:sz w:val="24"/>
+                <w:lang w:eastAsia="en-IN"/>
+              </w:rPr>
+            </w:pPr>
+            <w:r>
+              <w:rPr>
+                <w:b/>
+                <w:noProof/>
                 <w:lang w:eastAsia="en-IN"/>
               </w:rPr>
               <w:t>Development Tools</w:t>
@@ -1423,25 +1495,15 @@
               </w:tabs>
               <w:rPr>
                 <w:noProof/>
-                <w:sz w:val="24"/>
-                <w:lang w:eastAsia="en-IN"/>
-              </w:rPr>
-            </w:pPr>
-            <w:r>
-              <w:rPr>
-                <w:noProof/>
-                <w:sz w:val="24"/>
-                <w:lang w:eastAsia="en-IN"/>
-              </w:rPr>
-              <w:t>Visual Studio</w:t>
-            </w:r>
-            <w:r>
-              <w:rPr>
-                <w:noProof/>
-                <w:sz w:val="24"/>
-                <w:lang w:eastAsia="en-IN"/>
-              </w:rPr>
-              <w:t>; Sublime; Talend</w:t>
+                <w:lang w:eastAsia="en-IN"/>
+              </w:rPr>
+            </w:pPr>
+            <w:r>
+              <w:rPr>
+                <w:noProof/>
+                <w:lang w:eastAsia="en-IN"/>
+              </w:rPr>
+              <w:t>Visual Studio; Sublime; Talend</w:t>
             </w:r>
           </w:p>
           <w:p>
@@ -1452,15 +1514,13 @@
               <w:rPr>
                 <w:b/>
                 <w:noProof/>
-                <w:sz w:val="24"/>
-                <w:lang w:eastAsia="en-IN"/>
-              </w:rPr>
-            </w:pPr>
-            <w:r>
-              <w:rPr>
-                <w:b/>
-                <w:noProof/>
-                <w:sz w:val="24"/>
+                <w:lang w:eastAsia="en-IN"/>
+              </w:rPr>
+            </w:pPr>
+            <w:r>
+              <w:rPr>
+                <w:b/>
+                <w:noProof/>
                 <w:lang w:eastAsia="en-IN"/>
               </w:rPr>
               <w:t>Databases</w:t>
@@ -1473,103 +1533,72 @@
               </w:tabs>
               <w:rPr>
                 <w:noProof/>
+                <w:lang w:eastAsia="en-IN"/>
+              </w:rPr>
+            </w:pPr>
+            <w:r>
+              <w:rPr>
+                <w:noProof/>
+                <w:lang w:eastAsia="en-IN"/>
+              </w:rPr>
+              <w:t>Microsoft SQL Server; Oracle</w:t>
+            </w:r>
+          </w:p>
+          <w:p>
+            <w:pPr>
+              <w:rPr>
+                <w:b/>
+                <w:noProof/>
+                <w:lang w:eastAsia="en-IN"/>
+              </w:rPr>
+            </w:pPr>
+            <w:r>
+              <w:rPr>
+                <w:b/>
+                <w:noProof/>
+                <w:lang w:eastAsia="en-IN"/>
+              </w:rPr>
+              <w:t>Sour</w:t>
+            </w:r>
+            <w:r>
+              <w:rPr>
+                <w:b/>
+                <w:noProof/>
+                <w:lang w:eastAsia="en-IN"/>
+              </w:rPr>
+              <w:t>ce Control</w:t>
+            </w:r>
+          </w:p>
+          <w:p>
+            <w:proofErr w:type="spellStart"/>
+            <w:r>
+              <w:t>Git</w:t>
+            </w:r>
+            <w:proofErr w:type="spellEnd"/>
+            <w:r>
+              <w:t>; SVN</w:t>
+            </w:r>
+          </w:p>
+          <w:p>
+            <w:pPr>
+              <w:rPr>
+                <w:b/>
+              </w:rPr>
+            </w:pPr>
+            <w:r>
+              <w:rPr>
+                <w:b/>
+              </w:rPr>
+              <w:t>Platforms</w:t>
+            </w:r>
+          </w:p>
+          <w:p>
+            <w:pPr>
+              <w:rPr>
                 <w:sz w:val="24"/>
-                <w:lang w:eastAsia="en-IN"/>
-              </w:rPr>
-            </w:pPr>
-            <w:r>
-              <w:rPr>
-                <w:noProof/>
-                <w:sz w:val="24"/>
-                <w:lang w:eastAsia="en-IN"/>
-              </w:rPr>
-              <w:t xml:space="preserve">Microsoft </w:t>
-            </w:r>
-            <w:r>
-              <w:rPr>
-                <w:noProof/>
-                <w:sz w:val="24"/>
-                <w:lang w:eastAsia="en-IN"/>
-              </w:rPr>
-              <w:t>SQL Server; Oracle</w:t>
-            </w:r>
-          </w:p>
-          <w:p>
-            <w:pPr>
-              <w:rPr>
-                <w:b/>
-                <w:noProof/>
-                <w:sz w:val="24"/>
-                <w:lang w:eastAsia="en-IN"/>
-              </w:rPr>
-            </w:pPr>
-            <w:r>
-              <w:rPr>
-                <w:b/>
-                <w:noProof/>
-                <w:sz w:val="24"/>
-                <w:lang w:eastAsia="en-IN"/>
-              </w:rPr>
-              <w:t>Sour</w:t>
-            </w:r>
-            <w:r>
-              <w:rPr>
-                <w:b/>
-                <w:noProof/>
-                <w:sz w:val="24"/>
-                <w:lang w:eastAsia="en-IN"/>
-              </w:rPr>
-              <w:t>ce Control</w:t>
-            </w:r>
-          </w:p>
-          <w:p>
-            <w:pPr>
-              <w:rPr>
-                <w:sz w:val="24"/>
-              </w:rPr>
-            </w:pPr>
-            <w:proofErr w:type="spellStart"/>
-            <w:r>
-              <w:rPr>
-                <w:sz w:val="24"/>
-              </w:rPr>
-              <w:t>Git</w:t>
-            </w:r>
-            <w:proofErr w:type="spellEnd"/>
-            <w:r>
-              <w:rPr>
-                <w:sz w:val="24"/>
-              </w:rPr>
-              <w:t>; SVN</w:t>
-            </w:r>
-            <w:bookmarkStart w:id="0" w:name="_GoBack"/>
-            <w:bookmarkEnd w:id="0"/>
-          </w:p>
-          <w:p>
-            <w:pPr>
-              <w:rPr>
-                <w:b/>
-                <w:sz w:val="24"/>
-              </w:rPr>
-            </w:pPr>
-            <w:r>
-              <w:rPr>
-                <w:b/>
-                <w:sz w:val="24"/>
-              </w:rPr>
-              <w:t>Platforms</w:t>
-            </w:r>
-          </w:p>
-          <w:p>
-            <w:pPr>
-              <w:rPr>
-                <w:sz w:val="24"/>
-              </w:rPr>
-            </w:pPr>
-            <w:r>
-              <w:rPr>
-                <w:sz w:val="24"/>
-              </w:rPr>
+              </w:rPr>
+            </w:pPr>
+            <w:r>
               <w:t>Windows, Linux, Mac OS</w:t>
             </w:r>
           </w:p>
@@ -1581,7 +1610,7 @@
         </w:trPr>
         <w:tc>
           <w:tcPr>
-            <w:tcW w:w="10910" w:type="dxa"/>
+            <w:tcW w:w="10435" w:type="dxa"/>
             <w:gridSpan w:val="2"/>
           </w:tcPr>
           <w:p>
@@ -1675,7 +1704,7 @@
         </w:trPr>
         <w:tc>
           <w:tcPr>
-            <w:tcW w:w="10910" w:type="dxa"/>
+            <w:tcW w:w="10435" w:type="dxa"/>
             <w:gridSpan w:val="2"/>
           </w:tcPr>
           <w:p>
@@ -2177,7 +2206,7 @@
         </w:trPr>
         <w:tc>
           <w:tcPr>
-            <w:tcW w:w="10910" w:type="dxa"/>
+            <w:tcW w:w="10435" w:type="dxa"/>
             <w:gridSpan w:val="2"/>
           </w:tcPr>
           <w:p>
@@ -2296,6 +2325,7 @@
                 <w:noProof/>
                 <w:lang w:eastAsia="en-IN"/>
               </w:rPr>
+              <w:lastRenderedPageBreak/>
               <w:t>Sep 2012</w:t>
             </w:r>
             <w:r>
@@ -2648,7 +2678,7 @@
         </w:trPr>
         <w:tc>
           <w:tcPr>
-            <w:tcW w:w="10910" w:type="dxa"/>
+            <w:tcW w:w="10435" w:type="dxa"/>
             <w:gridSpan w:val="2"/>
           </w:tcPr>
           <w:p>
@@ -2665,6 +2695,7 @@
                 <w:b/>
                 <w:noProof/>
               </w:rPr>
+              <w:lastRenderedPageBreak/>
               <w:drawing>
                 <wp:anchor distT="0" distB="0" distL="114300" distR="114300" simplePos="0" relativeHeight="251696128" behindDoc="0" locked="0" layoutInCell="1" allowOverlap="1" wp14:anchorId="5EF802BD" wp14:editId="6B8E042B">
                   <wp:simplePos x="0" y="0"/>
@@ -3080,7 +3111,7 @@
         </w:trPr>
         <w:tc>
           <w:tcPr>
-            <w:tcW w:w="10910" w:type="dxa"/>
+            <w:tcW w:w="10435" w:type="dxa"/>
             <w:gridSpan w:val="2"/>
           </w:tcPr>
           <w:p>
@@ -3100,7 +3131,6 @@
                 <w:b/>
                 <w:noProof/>
               </w:rPr>
-              <w:lastRenderedPageBreak/>
               <w:drawing>
                 <wp:anchor distT="0" distB="0" distL="114300" distR="114300" simplePos="0" relativeHeight="251676670" behindDoc="0" locked="0" layoutInCell="1" allowOverlap="1">
                   <wp:simplePos x="0" y="0"/>
@@ -3476,7 +3506,7 @@
         </w:trPr>
         <w:tc>
           <w:tcPr>
-            <w:tcW w:w="10910" w:type="dxa"/>
+            <w:tcW w:w="10435" w:type="dxa"/>
             <w:gridSpan w:val="2"/>
           </w:tcPr>
           <w:p>
@@ -3660,7 +3690,7 @@
         </w:trPr>
         <w:tc>
           <w:tcPr>
-            <w:tcW w:w="10910" w:type="dxa"/>
+            <w:tcW w:w="10435" w:type="dxa"/>
             <w:gridSpan w:val="2"/>
           </w:tcPr>
           <w:p>
@@ -3866,7 +3896,7 @@
         </w:trPr>
         <w:tc>
           <w:tcPr>
-            <w:tcW w:w="10910" w:type="dxa"/>
+            <w:tcW w:w="10435" w:type="dxa"/>
             <w:gridSpan w:val="2"/>
           </w:tcPr>
           <w:p>
@@ -4476,7 +4506,7 @@
         </w:trPr>
         <w:tc>
           <w:tcPr>
-            <w:tcW w:w="10910" w:type="dxa"/>
+            <w:tcW w:w="10435" w:type="dxa"/>
             <w:gridSpan w:val="2"/>
           </w:tcPr>
           <w:p>
@@ -4555,6 +4585,7 @@
                 <w:noProof/>
                 <w:lang w:eastAsia="en-IN"/>
               </w:rPr>
+              <w:lastRenderedPageBreak/>
               <w:t>QMS (Queue Management System)</w:t>
             </w:r>
             <w:r>
@@ -4977,7 +5008,7 @@
         </w:trPr>
         <w:tc>
           <w:tcPr>
-            <w:tcW w:w="10910" w:type="dxa"/>
+            <w:tcW w:w="10435" w:type="dxa"/>
             <w:gridSpan w:val="2"/>
           </w:tcPr>
           <w:p>
@@ -4997,6 +5028,7 @@
                 <w:sz w:val="24"/>
                 <w:lang w:eastAsia="en-IN"/>
               </w:rPr>
+              <w:lastRenderedPageBreak/>
               <w:t>Interests</w:t>
             </w:r>
           </w:p>
@@ -5100,7 +5132,7 @@
     <w:p/>
     <w:sectPr>
       <w:pgSz w:w="11907" w:h="16839" w:code="9"/>
-      <w:pgMar w:top="720" w:right="720" w:bottom="720" w:left="720" w:header="706" w:footer="706" w:gutter="0"/>
+      <w:pgMar w:top="1008" w:right="1440" w:bottom="1440" w:left="1440" w:header="706" w:footer="706" w:gutter="0"/>
       <w:cols w:space="708"/>
       <w:docGrid w:linePitch="360"/>
     </w:sectPr>
@@ -6312,7 +6344,7 @@
 </file>
 
 <file path=customXml/itemProps1.xml><?xml version="1.0" encoding="utf-8"?>
-<ds:datastoreItem xmlns:ds="http://schemas.openxmlformats.org/officeDocument/2006/customXml" ds:itemID="{05FF2EAF-26FD-4B45-A7A0-FB8D37542A7E}">
+<ds:datastoreItem xmlns:ds="http://schemas.openxmlformats.org/officeDocument/2006/customXml" ds:itemID="{2EA2691F-C95F-4282-9543-590505A53C31}">
   <ds:schemaRefs>
     <ds:schemaRef ds:uri="http://schemas.openxmlformats.org/officeDocument/2006/bibliography"/>
   </ds:schemaRefs>

</xml_diff>

<commit_message>
Add Certification and Courses details
</commit_message>
<xml_diff>
--- a/CV_Rohit_Kumar.docx
+++ b/CV_Rohit_Kumar.docx
@@ -95,12 +95,7 @@
               <w:t xml:space="preserve"> and a Team Lead</w:t>
             </w:r>
             <w:r>
-              <w:t>. An ambitious proble</w:t>
-            </w:r>
-            <w:bookmarkStart w:id="0" w:name="_GoBack"/>
-            <w:bookmarkEnd w:id="0"/>
-            <w:r>
-              <w:t>m solver, keen to learn with a trem</w:t>
+              <w:t>. An ambitious problem solver, keen to learn with a trem</w:t>
             </w:r>
             <w:r>
               <w:t>endous passion for programming.</w:t>
@@ -3744,13 +3739,16 @@
                 </wp:anchor>
               </w:drawing>
             </w:r>
-            <w:r>
-              <w:rPr>
-                <w:rFonts w:ascii="Calibri" w:hAnsi="Calibri" w:cs="Tahoma"/>
-                <w:b/>
-              </w:rPr>
-              <w:t>How to Learn Math: For Students</w:t>
-            </w:r>
+            <w:hyperlink r:id="rId24" w:history="1">
+              <w:r>
+                <w:rPr>
+                  <w:rStyle w:val="Hyperlink"/>
+                  <w:rFonts w:ascii="Calibri" w:hAnsi="Calibri" w:cs="Tahoma"/>
+                  <w:b/>
+                </w:rPr>
+                <w:t>How to Learn Math: For Students</w:t>
+              </w:r>
+            </w:hyperlink>
           </w:p>
           <w:p>
             <w:pPr>
@@ -3770,6 +3768,12 @@
               </w:rPr>
               <w:t>Stanford University</w:t>
             </w:r>
+            <w:r>
+              <w:rPr>
+                <w:rFonts w:ascii="Calibri" w:hAnsi="Calibri" w:cs="Tahoma"/>
+              </w:rPr>
+              <w:t xml:space="preserve"> (Issued Feb 2019)</w:t>
+            </w:r>
           </w:p>
           <w:p>
             <w:pPr>
@@ -3781,7 +3785,6 @@
               <w:jc w:val="both"/>
               <w:rPr>
                 <w:rFonts w:ascii="Calibri" w:hAnsi="Calibri" w:cs="Tahoma"/>
-                <w:b/>
               </w:rPr>
             </w:pPr>
           </w:p>
@@ -3837,7 +3840,7 @@
                           <pic:cNvPicPr/>
                         </pic:nvPicPr>
                         <pic:blipFill>
-                          <a:blip r:embed="rId24" cstate="print">
+                          <a:blip r:embed="rId25" cstate="print">
                             <a:extLst>
                               <a:ext uri="{28A0092B-C50C-407E-A947-70E740481C1C}">
                                 <a14:useLocalDpi xmlns:a14="http://schemas.microsoft.com/office/drawing/2010/main" val="0"/>
@@ -3863,13 +3866,16 @@
                 </wp:anchor>
               </w:drawing>
             </w:r>
-            <w:r>
-              <w:rPr>
-                <w:rFonts w:ascii="Calibri" w:hAnsi="Calibri" w:cs="Tahoma"/>
-                <w:b/>
-              </w:rPr>
-              <w:t>Algebra Fundamentals</w:t>
-            </w:r>
+            <w:hyperlink r:id="rId26" w:history="1">
+              <w:r>
+                <w:rPr>
+                  <w:rStyle w:val="Hyperlink"/>
+                  <w:rFonts w:ascii="Calibri" w:hAnsi="Calibri" w:cs="Tahoma"/>
+                  <w:b/>
+                </w:rPr>
+                <w:t>Algebra Fundamentals</w:t>
+              </w:r>
+            </w:hyperlink>
           </w:p>
           <w:p>
             <w:pPr>
@@ -3888,6 +3894,12 @@
                 <w:rFonts w:ascii="Calibri" w:hAnsi="Calibri" w:cs="Tahoma"/>
               </w:rPr>
               <w:t>Udemy</w:t>
+            </w:r>
+            <w:r>
+              <w:rPr>
+                <w:rFonts w:ascii="Calibri" w:hAnsi="Calibri" w:cs="Tahoma"/>
+              </w:rPr>
+              <w:t xml:space="preserve"> (Issued Jun 2018)</w:t>
             </w:r>
           </w:p>
           <w:p>
@@ -3945,7 +3957,7 @@
                           <pic:cNvPicPr/>
                         </pic:nvPicPr>
                         <pic:blipFill>
-                          <a:blip r:embed="rId25" cstate="print">
+                          <a:blip r:embed="rId27" cstate="print">
                             <a:extLst>
                               <a:ext uri="{28A0092B-C50C-407E-A947-70E740481C1C}">
                                 <a14:useLocalDpi xmlns:a14="http://schemas.microsoft.com/office/drawing/2010/main" val="0"/>
@@ -4010,6 +4022,12 @@
                 <w:rFonts w:ascii="Calibri" w:hAnsi="Calibri" w:cs="Tahoma"/>
               </w:rPr>
               <w:t>Code School</w:t>
+            </w:r>
+            <w:r>
+              <w:rPr>
+                <w:rFonts w:ascii="Calibri" w:hAnsi="Calibri" w:cs="Tahoma"/>
+              </w:rPr>
+              <w:t xml:space="preserve"> (Issued Dec 2014)</w:t>
             </w:r>
           </w:p>
           <w:p>
@@ -4064,7 +4082,7 @@
                           <pic:cNvPicPr/>
                         </pic:nvPicPr>
                         <pic:blipFill>
-                          <a:blip r:embed="rId26" cstate="print">
+                          <a:blip r:embed="rId28" cstate="print">
                             <a:extLst>
                               <a:ext uri="{28A0092B-C50C-407E-A947-70E740481C1C}">
                                 <a14:useLocalDpi xmlns:a14="http://schemas.microsoft.com/office/drawing/2010/main" val="0"/>
@@ -4147,6 +4165,12 @@
                 <w:rFonts w:ascii="Calibri" w:hAnsi="Calibri" w:cs="Tahoma"/>
               </w:rPr>
               <w:t xml:space="preserve"> New Delhi</w:t>
+            </w:r>
+            <w:r>
+              <w:rPr>
+                <w:rFonts w:ascii="Calibri" w:hAnsi="Calibri" w:cs="Tahoma"/>
+              </w:rPr>
+              <w:t xml:space="preserve"> (Issued Oct 2007)</w:t>
             </w:r>
           </w:p>
           <w:p>
@@ -4201,7 +4225,7 @@
                           <pic:cNvPicPr/>
                         </pic:nvPicPr>
                         <pic:blipFill>
-                          <a:blip r:embed="rId26" cstate="print">
+                          <a:blip r:embed="rId28" cstate="print">
                             <a:extLst>
                               <a:ext uri="{28A0092B-C50C-407E-A947-70E740481C1C}">
                                 <a14:useLocalDpi xmlns:a14="http://schemas.microsoft.com/office/drawing/2010/main" val="0"/>
@@ -4259,7 +4283,6 @@
               <w:jc w:val="both"/>
               <w:rPr>
                 <w:rFonts w:ascii="Calibri" w:hAnsi="Calibri" w:cs="Tahoma"/>
-                <w:b/>
               </w:rPr>
             </w:pPr>
             <w:r>
@@ -4280,6 +4303,379 @@
               </w:rPr>
               <w:t xml:space="preserve"> New Delhi</w:t>
             </w:r>
+            <w:r>
+              <w:rPr>
+                <w:rFonts w:ascii="Calibri" w:hAnsi="Calibri" w:cs="Tahoma"/>
+              </w:rPr>
+              <w:t xml:space="preserve"> (Issued Nov 2006)</w:t>
+            </w:r>
+          </w:p>
+          <w:p>
+            <w:pPr>
+              <w:pStyle w:val="ListParagraph"/>
+              <w:tabs>
+                <w:tab w:val="left" w:pos="360"/>
+              </w:tabs>
+              <w:ind w:left="313"/>
+              <w:jc w:val="both"/>
+              <w:rPr>
+                <w:rFonts w:ascii="Calibri" w:hAnsi="Calibri" w:cs="Tahoma"/>
+              </w:rPr>
+            </w:pPr>
+            <w:bookmarkStart w:id="0" w:name="_GoBack"/>
+            <w:r>
+              <w:rPr>
+                <w:rFonts w:ascii="Calibri" w:hAnsi="Calibri" w:cs="Tahoma"/>
+                <w:noProof/>
+                <w:lang w:val="en-US"/>
+              </w:rPr>
+              <mc:AlternateContent>
+                <mc:Choice Requires="wps">
+                  <w:drawing>
+                    <wp:anchor distT="0" distB="0" distL="114300" distR="114300" simplePos="0" relativeHeight="251714560" behindDoc="0" locked="0" layoutInCell="1" allowOverlap="1">
+                      <wp:simplePos x="0" y="0"/>
+                      <wp:positionH relativeFrom="column">
+                        <wp:posOffset>-80010</wp:posOffset>
+                      </wp:positionH>
+                      <wp:positionV relativeFrom="paragraph">
+                        <wp:posOffset>102235</wp:posOffset>
+                      </wp:positionV>
+                      <wp:extent cx="6638925" cy="0"/>
+                      <wp:effectExtent l="0" t="0" r="28575" b="19050"/>
+                      <wp:wrapNone/>
+                      <wp:docPr id="9" name="Straight Connector 9"/>
+                      <wp:cNvGraphicFramePr/>
+                      <a:graphic xmlns:a="http://schemas.openxmlformats.org/drawingml/2006/main">
+                        <a:graphicData uri="http://schemas.microsoft.com/office/word/2010/wordprocessingShape">
+                          <wps:wsp>
+                            <wps:cNvCnPr/>
+                            <wps:spPr>
+                              <a:xfrm>
+                                <a:off x="0" y="0"/>
+                                <a:ext cx="6638925" cy="0"/>
+                              </a:xfrm>
+                              <a:prstGeom prst="line">
+                                <a:avLst/>
+                              </a:prstGeom>
+                            </wps:spPr>
+                            <wps:style>
+                              <a:lnRef idx="1">
+                                <a:schemeClr val="accent1"/>
+                              </a:lnRef>
+                              <a:fillRef idx="0">
+                                <a:schemeClr val="accent1"/>
+                              </a:fillRef>
+                              <a:effectRef idx="0">
+                                <a:schemeClr val="accent1"/>
+                              </a:effectRef>
+                              <a:fontRef idx="minor">
+                                <a:schemeClr val="tx1"/>
+                              </a:fontRef>
+                            </wps:style>
+                            <wps:bodyPr/>
+                          </wps:wsp>
+                        </a:graphicData>
+                      </a:graphic>
+                      <wp14:sizeRelV relativeFrom="margin">
+                        <wp14:pctHeight>0</wp14:pctHeight>
+                      </wp14:sizeRelV>
+                    </wp:anchor>
+                  </w:drawing>
+                </mc:Choice>
+                <mc:Fallback>
+                  <w:pict>
+                    <v:line w14:anchorId="21E7E880" id="Straight Connector 9" o:spid="_x0000_s1026" style="position:absolute;z-index:251714560;visibility:visible;mso-wrap-style:square;mso-height-percent:0;mso-wrap-distance-left:9pt;mso-wrap-distance-top:0;mso-wrap-distance-right:9pt;mso-wrap-distance-bottom:0;mso-position-horizontal:absolute;mso-position-horizontal-relative:text;mso-position-vertical:absolute;mso-position-vertical-relative:text;mso-height-percent:0;mso-height-relative:margin" from="-6.3pt,8.05pt" to="516.45pt,8.05pt" o:gfxdata="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" strokecolor="#5b9bd5 [3204]" strokeweight=".5pt">
+                      <v:stroke joinstyle="miter"/>
+                    </v:line>
+                  </w:pict>
+                </mc:Fallback>
+              </mc:AlternateContent>
+            </w:r>
+            <w:bookmarkEnd w:id="0"/>
+          </w:p>
+          <w:p>
+            <w:pPr>
+              <w:rPr>
+                <w:b/>
+                <w:noProof/>
+                <w:color w:val="0070C0"/>
+                <w:sz w:val="24"/>
+                <w:lang w:eastAsia="en-IN"/>
+              </w:rPr>
+            </w:pPr>
+            <w:r>
+              <w:rPr>
+                <w:b/>
+                <w:noProof/>
+                <w:color w:val="0070C0"/>
+                <w:sz w:val="24"/>
+                <w:lang w:eastAsia="en-IN"/>
+              </w:rPr>
+              <w:t>Courses</w:t>
+            </w:r>
+          </w:p>
+          <w:p>
+            <w:pPr>
+              <w:pStyle w:val="ListParagraph"/>
+              <w:tabs>
+                <w:tab w:val="left" w:pos="360"/>
+              </w:tabs>
+              <w:ind w:left="313"/>
+              <w:jc w:val="both"/>
+              <w:rPr>
+                <w:rFonts w:ascii="Calibri" w:hAnsi="Calibri" w:cs="Tahoma"/>
+              </w:rPr>
+            </w:pPr>
+            <w:r>
+              <w:rPr>
+                <w:rFonts w:ascii="Calibri" w:hAnsi="Calibri" w:cs="Tahoma"/>
+                <w:b/>
+                <w:noProof/>
+                <w:lang w:val="en-US"/>
+              </w:rPr>
+              <w:drawing>
+                <wp:anchor distT="0" distB="0" distL="114300" distR="114300" simplePos="0" relativeHeight="251713536" behindDoc="0" locked="0" layoutInCell="1" allowOverlap="1" wp14:anchorId="5633EA7F" wp14:editId="20B7F43D">
+                  <wp:simplePos x="0" y="0"/>
+                  <wp:positionH relativeFrom="column">
+                    <wp:posOffset>196215</wp:posOffset>
+                  </wp:positionH>
+                  <wp:positionV relativeFrom="paragraph">
+                    <wp:posOffset>177800</wp:posOffset>
+                  </wp:positionV>
+                  <wp:extent cx="342900" cy="342900"/>
+                  <wp:effectExtent l="0" t="0" r="0" b="0"/>
+                  <wp:wrapThrough wrapText="bothSides">
+                    <wp:wrapPolygon edited="0">
+                      <wp:start x="0" y="0"/>
+                      <wp:lineTo x="0" y="20400"/>
+                      <wp:lineTo x="20400" y="20400"/>
+                      <wp:lineTo x="20400" y="0"/>
+                      <wp:lineTo x="0" y="0"/>
+                    </wp:wrapPolygon>
+                  </wp:wrapThrough>
+                  <wp:docPr id="16" name="Picture 16"/>
+                  <wp:cNvGraphicFramePr>
+                    <a:graphicFrameLocks xmlns:a="http://schemas.openxmlformats.org/drawingml/2006/main" noChangeAspect="1"/>
+                  </wp:cNvGraphicFramePr>
+                  <a:graphic xmlns:a="http://schemas.openxmlformats.org/drawingml/2006/main">
+                    <a:graphicData uri="http://schemas.openxmlformats.org/drawingml/2006/picture">
+                      <pic:pic xmlns:pic="http://schemas.openxmlformats.org/drawingml/2006/picture">
+                        <pic:nvPicPr>
+                          <pic:cNvPr id="3" name="Stanford.png"/>
+                          <pic:cNvPicPr/>
+                        </pic:nvPicPr>
+                        <pic:blipFill>
+                          <a:blip r:embed="rId29" cstate="print">
+                            <a:extLst>
+                              <a:ext uri="{28A0092B-C50C-407E-A947-70E740481C1C}">
+                                <a14:useLocalDpi xmlns:a14="http://schemas.microsoft.com/office/drawing/2010/main" val="0"/>
+                              </a:ext>
+                            </a:extLst>
+                          </a:blip>
+                          <a:stretch>
+                            <a:fillRect/>
+                          </a:stretch>
+                        </pic:blipFill>
+                        <pic:spPr>
+                          <a:xfrm>
+                            <a:off x="0" y="0"/>
+                            <a:ext cx="342900" cy="342900"/>
+                          </a:xfrm>
+                          <a:prstGeom prst="rect">
+                            <a:avLst/>
+                          </a:prstGeom>
+                        </pic:spPr>
+                      </pic:pic>
+                    </a:graphicData>
+                  </a:graphic>
+                </wp:anchor>
+              </w:drawing>
+            </w:r>
+          </w:p>
+          <w:p>
+            <w:pPr>
+              <w:pStyle w:val="ListParagraph"/>
+              <w:tabs>
+                <w:tab w:val="left" w:pos="360"/>
+              </w:tabs>
+              <w:ind w:left="313"/>
+              <w:jc w:val="both"/>
+              <w:rPr>
+                <w:rFonts w:ascii="Calibri" w:hAnsi="Calibri" w:cs="Tahoma"/>
+                <w:b/>
+              </w:rPr>
+            </w:pPr>
+            <w:r>
+              <w:rPr>
+                <w:rFonts w:ascii="Calibri" w:hAnsi="Calibri" w:cs="Tahoma"/>
+                <w:b/>
+              </w:rPr>
+              <w:t>How to use Git and Github??</w:t>
+            </w:r>
+          </w:p>
+          <w:p>
+            <w:pPr>
+              <w:pStyle w:val="ListParagraph"/>
+              <w:tabs>
+                <w:tab w:val="left" w:pos="360"/>
+              </w:tabs>
+              <w:ind w:left="313"/>
+              <w:jc w:val="both"/>
+              <w:rPr>
+                <w:rFonts w:ascii="Calibri" w:hAnsi="Calibri" w:cs="Tahoma"/>
+              </w:rPr>
+            </w:pPr>
+            <w:r>
+              <w:rPr>
+                <w:rFonts w:ascii="Calibri" w:hAnsi="Calibri" w:cs="Tahoma"/>
+              </w:rPr>
+              <w:t>Udacity (Completed Feb 2019)</w:t>
+            </w:r>
+          </w:p>
+          <w:p>
+            <w:pPr>
+              <w:pStyle w:val="ListParagraph"/>
+              <w:tabs>
+                <w:tab w:val="left" w:pos="360"/>
+              </w:tabs>
+              <w:ind w:left="313"/>
+              <w:jc w:val="both"/>
+              <w:rPr>
+                <w:rFonts w:ascii="Calibri" w:hAnsi="Calibri" w:cs="Tahoma"/>
+              </w:rPr>
+            </w:pPr>
+          </w:p>
+          <w:p>
+            <w:pPr>
+              <w:pStyle w:val="ListParagraph"/>
+              <w:tabs>
+                <w:tab w:val="left" w:pos="360"/>
+              </w:tabs>
+              <w:ind w:left="313"/>
+              <w:jc w:val="both"/>
+              <w:rPr>
+                <w:rFonts w:ascii="Calibri" w:hAnsi="Calibri" w:cs="Tahoma"/>
+              </w:rPr>
+            </w:pPr>
+            <w:r>
+              <w:rPr>
+                <w:rFonts w:ascii="Calibri" w:hAnsi="Calibri" w:cs="Tahoma"/>
+                <w:b/>
+                <w:noProof/>
+                <w:lang w:val="en-US"/>
+              </w:rPr>
+              <w:drawing>
+                <wp:anchor distT="0" distB="0" distL="114300" distR="114300" simplePos="0" relativeHeight="251712512" behindDoc="0" locked="0" layoutInCell="1" allowOverlap="1" wp14:anchorId="4C21836E" wp14:editId="3CBBE070">
+                  <wp:simplePos x="0" y="0"/>
+                  <wp:positionH relativeFrom="column">
+                    <wp:posOffset>196215</wp:posOffset>
+                  </wp:positionH>
+                  <wp:positionV relativeFrom="paragraph">
+                    <wp:posOffset>177800</wp:posOffset>
+                  </wp:positionV>
+                  <wp:extent cx="342900" cy="342900"/>
+                  <wp:effectExtent l="0" t="0" r="0" b="0"/>
+                  <wp:wrapThrough wrapText="bothSides">
+                    <wp:wrapPolygon edited="0">
+                      <wp:start x="0" y="0"/>
+                      <wp:lineTo x="0" y="20400"/>
+                      <wp:lineTo x="20400" y="20400"/>
+                      <wp:lineTo x="20400" y="0"/>
+                      <wp:lineTo x="0" y="0"/>
+                    </wp:wrapPolygon>
+                  </wp:wrapThrough>
+                  <wp:docPr id="17" name="Picture 17"/>
+                  <wp:cNvGraphicFramePr>
+                    <a:graphicFrameLocks xmlns:a="http://schemas.openxmlformats.org/drawingml/2006/main" noChangeAspect="1"/>
+                  </wp:cNvGraphicFramePr>
+                  <a:graphic xmlns:a="http://schemas.openxmlformats.org/drawingml/2006/main">
+                    <a:graphicData uri="http://schemas.openxmlformats.org/drawingml/2006/picture">
+                      <pic:pic xmlns:pic="http://schemas.openxmlformats.org/drawingml/2006/picture">
+                        <pic:nvPicPr>
+                          <pic:cNvPr id="3" name="Stanford.png"/>
+                          <pic:cNvPicPr/>
+                        </pic:nvPicPr>
+                        <pic:blipFill>
+                          <a:blip r:embed="rId29" cstate="print">
+                            <a:extLst>
+                              <a:ext uri="{28A0092B-C50C-407E-A947-70E740481C1C}">
+                                <a14:useLocalDpi xmlns:a14="http://schemas.microsoft.com/office/drawing/2010/main" val="0"/>
+                              </a:ext>
+                            </a:extLst>
+                          </a:blip>
+                          <a:stretch>
+                            <a:fillRect/>
+                          </a:stretch>
+                        </pic:blipFill>
+                        <pic:spPr>
+                          <a:xfrm>
+                            <a:off x="0" y="0"/>
+                            <a:ext cx="342900" cy="342900"/>
+                          </a:xfrm>
+                          <a:prstGeom prst="rect">
+                            <a:avLst/>
+                          </a:prstGeom>
+                        </pic:spPr>
+                      </pic:pic>
+                    </a:graphicData>
+                  </a:graphic>
+                </wp:anchor>
+              </w:drawing>
+            </w:r>
+          </w:p>
+          <w:p>
+            <w:pPr>
+              <w:pStyle w:val="ListParagraph"/>
+              <w:tabs>
+                <w:tab w:val="left" w:pos="360"/>
+              </w:tabs>
+              <w:ind w:left="313"/>
+              <w:jc w:val="both"/>
+              <w:rPr>
+                <w:rFonts w:ascii="Calibri" w:hAnsi="Calibri" w:cs="Tahoma"/>
+                <w:b/>
+              </w:rPr>
+            </w:pPr>
+            <w:r>
+              <w:rPr>
+                <w:rFonts w:ascii="Calibri" w:hAnsi="Calibri" w:cs="Tahoma"/>
+                <w:b/>
+              </w:rPr>
+              <w:t>Linux Command Line Basics</w:t>
+            </w:r>
+          </w:p>
+          <w:p>
+            <w:pPr>
+              <w:pStyle w:val="ListParagraph"/>
+              <w:tabs>
+                <w:tab w:val="left" w:pos="360"/>
+              </w:tabs>
+              <w:ind w:left="313"/>
+              <w:jc w:val="both"/>
+              <w:rPr>
+                <w:rFonts w:ascii="Calibri" w:hAnsi="Calibri" w:cs="Tahoma"/>
+              </w:rPr>
+            </w:pPr>
+            <w:r>
+              <w:rPr>
+                <w:rFonts w:ascii="Calibri" w:hAnsi="Calibri" w:cs="Tahoma"/>
+              </w:rPr>
+              <w:t>Udacity (Completed Jan 2019)</w:t>
+            </w:r>
+          </w:p>
+          <w:p>
+            <w:pPr>
+              <w:pStyle w:val="ListParagraph"/>
+              <w:tabs>
+                <w:tab w:val="left" w:pos="360"/>
+              </w:tabs>
+              <w:ind w:left="313"/>
+              <w:jc w:val="both"/>
+              <w:rPr>
+                <w:rFonts w:ascii="Calibri" w:hAnsi="Calibri" w:cs="Tahoma"/>
+                <w:b/>
+              </w:rPr>
+            </w:pPr>
           </w:p>
         </w:tc>
       </w:tr>
@@ -4389,7 +4785,15 @@
                 <w:noProof/>
                 <w:lang w:eastAsia="en-IN"/>
               </w:rPr>
-              <w:t xml:space="preserve"> document servers</w:t>
+              <w:t xml:space="preserve"> </w:t>
+            </w:r>
+            <w:r>
+              <w:rPr>
+                <w:noProof/>
+                <w:lang w:eastAsia="en-IN"/>
+              </w:rPr>
+              <w:lastRenderedPageBreak/>
+              <w:t>document servers</w:t>
             </w:r>
             <w:r>
               <w:rPr>
@@ -6561,6 +6965,18 @@
     <w:uiPriority w:val="99"/>
     <w:rsid w:val="007D6071"/>
   </w:style>
+  <w:style w:type="character" w:styleId="FollowedHyperlink">
+    <w:name w:val="FollowedHyperlink"/>
+    <w:basedOn w:val="DefaultParagraphFont"/>
+    <w:uiPriority w:val="99"/>
+    <w:semiHidden/>
+    <w:unhideWhenUsed/>
+    <w:rsid w:val="009F447B"/>
+    <w:rPr>
+      <w:color w:val="954F72" w:themeColor="followedHyperlink"/>
+      <w:u w:val="single"/>
+    </w:rPr>
+  </w:style>
 </w:styles>
 </file>
 
@@ -6830,7 +7246,7 @@
 </file>
 
 <file path=customXml/itemProps1.xml><?xml version="1.0" encoding="utf-8"?>
-<ds:datastoreItem xmlns:ds="http://schemas.openxmlformats.org/officeDocument/2006/customXml" ds:itemID="{253E2BFA-1723-4332-B29D-142EDC2984E2}">
+<ds:datastoreItem xmlns:ds="http://schemas.openxmlformats.org/officeDocument/2006/customXml" ds:itemID="{FF45C291-7489-4FAE-8C11-EC89B80452FB}">
   <ds:schemaRefs>
     <ds:schemaRef ds:uri="http://schemas.openxmlformats.org/officeDocument/2006/bibliography"/>
   </ds:schemaRefs>

</xml_diff>

<commit_message>
Add Page No at footer.
</commit_message>
<xml_diff>
--- a/CV_Rohit_Kumar.docx
+++ b/CV_Rohit_Kumar.docx
@@ -32,17 +32,51 @@
                 <w:sz w:val="36"/>
               </w:rPr>
             </w:pPr>
-            <w:hyperlink r:id="rId8" w:history="1">
-              <w:r>
-                <w:rPr>
-                  <w:rStyle w:val="Hyperlink"/>
-                  <w:b/>
-                  <w:sz w:val="36"/>
-                  <w:u w:val="none"/>
-                </w:rPr>
-                <w:t>Rohit Kumar</w:t>
-              </w:r>
-            </w:hyperlink>
+            <w:r>
+              <w:rPr>
+                <w:rStyle w:val="Hyperlink"/>
+                <w:b/>
+                <w:sz w:val="36"/>
+                <w:u w:val="none"/>
+              </w:rPr>
+              <w:fldChar w:fldCharType="begin"/>
+            </w:r>
+            <w:r>
+              <w:rPr>
+                <w:rStyle w:val="Hyperlink"/>
+                <w:b/>
+                <w:sz w:val="36"/>
+                <w:u w:val="none"/>
+              </w:rPr>
+              <w:instrText xml:space="preserve"> HYPERLINK "https://coggle.it/diagram/WtSAuGZ72kGKcO7Y/t/r%C3%A9sum%C3%A9-rohit-kumar" </w:instrText>
+            </w:r>
+            <w:r>
+              <w:rPr>
+                <w:rStyle w:val="Hyperlink"/>
+                <w:b/>
+                <w:sz w:val="36"/>
+                <w:u w:val="none"/>
+              </w:rPr>
+              <w:fldChar w:fldCharType="separate"/>
+            </w:r>
+            <w:r>
+              <w:rPr>
+                <w:rStyle w:val="Hyperlink"/>
+                <w:b/>
+                <w:sz w:val="36"/>
+                <w:u w:val="none"/>
+              </w:rPr>
+              <w:t>Rohit Kumar</w:t>
+            </w:r>
+            <w:r>
+              <w:rPr>
+                <w:rStyle w:val="Hyperlink"/>
+                <w:b/>
+                <w:sz w:val="36"/>
+                <w:u w:val="none"/>
+              </w:rPr>
+              <w:fldChar w:fldCharType="end"/>
+            </w:r>
           </w:p>
           <w:p>
             <w:pPr>
@@ -129,11 +163,16 @@
             <w:pPr>
               <w:jc w:val="both"/>
             </w:pPr>
+            <w:proofErr w:type="spellStart"/>
             <w:r>
               <w:t>Rohit’</w:t>
             </w:r>
             <w:r>
-              <w:t xml:space="preserve">s work experience range </w:t>
+              <w:t>s</w:t>
+            </w:r>
+            <w:proofErr w:type="spellEnd"/>
+            <w:r>
+              <w:t xml:space="preserve"> work experience range </w:t>
             </w:r>
             <w:r>
               <w:t>across</w:t>
@@ -249,7 +288,15 @@
                                     <w:t>Flat No. 176-177, Ground</w:t>
                                   </w:r>
                                   <w:r>
-                                    <w:t xml:space="preserve"> Floor, Pocket 26, Sector 24, Rohini, Delhi-110085</w:t>
+                                    <w:t xml:space="preserve"> Floor, Pocket 26, Sector 24, </w:t>
+                                  </w:r>
+                                  <w:proofErr w:type="spellStart"/>
+                                  <w:r>
+                                    <w:t>Rohini</w:t>
+                                  </w:r>
+                                  <w:proofErr w:type="spellEnd"/>
+                                  <w:r>
+                                    <w:t>, Delhi-110085</w:t>
                                   </w:r>
                                 </w:p>
                               </w:txbxContent>
@@ -286,7 +333,15 @@
                               <w:t>Flat No. 176-177, Ground</w:t>
                             </w:r>
                             <w:r>
-                              <w:t xml:space="preserve"> Floor, Pocket 26, Sector 24, Rohini, Delhi-110085</w:t>
+                              <w:t xml:space="preserve"> Floor, Pocket 26, Sector 24, </w:t>
+                            </w:r>
+                            <w:proofErr w:type="spellStart"/>
+                            <w:r>
+                              <w:t>Rohini</w:t>
+                            </w:r>
+                            <w:proofErr w:type="spellEnd"/>
+                            <w:r>
+                              <w:t>, Delhi-110085</w:t>
                             </w:r>
                           </w:p>
                         </w:txbxContent>
@@ -325,7 +380,7 @@
                           <pic:cNvPicPr/>
                         </pic:nvPicPr>
                         <pic:blipFill>
-                          <a:blip r:embed="rId9" cstate="print">
+                          <a:blip r:embed="rId8" cstate="print">
                             <a:extLst>
                               <a:ext uri="{28A0092B-C50C-407E-A947-70E740481C1C}">
                                 <a14:useLocalDpi xmlns:a14="http://schemas.microsoft.com/office/drawing/2010/main" val="0"/>
@@ -351,13 +406,23 @@
                 </wp:anchor>
               </w:drawing>
             </w:r>
+            <w:proofErr w:type="spellStart"/>
             <w:r>
               <w:rPr>
                 <w:b/>
                 <w:color w:val="FFFFFF" w:themeColor="background1"/>
                 <w:sz w:val="28"/>
               </w:rPr>
-              <w:t>nal I</w:t>
+              <w:t>nal</w:t>
+            </w:r>
+            <w:proofErr w:type="spellEnd"/>
+            <w:r>
+              <w:rPr>
+                <w:b/>
+                <w:color w:val="FFFFFF" w:themeColor="background1"/>
+                <w:sz w:val="28"/>
+              </w:rPr>
+              <w:t xml:space="preserve"> I</w:t>
             </w:r>
           </w:p>
           <w:p>
@@ -368,6 +433,7 @@
                 <w:sz w:val="36"/>
               </w:rPr>
             </w:pPr>
+            <w:proofErr w:type="spellStart"/>
             <w:r>
               <w:rPr>
                 <w:b/>
@@ -376,6 +442,7 @@
               </w:rPr>
               <w:t>nfo</w:t>
             </w:r>
+            <w:proofErr w:type="spellEnd"/>
           </w:p>
           <w:p>
             <w:pPr>
@@ -422,7 +489,7 @@
                           <pic:cNvPicPr/>
                         </pic:nvPicPr>
                         <pic:blipFill>
-                          <a:blip r:embed="rId10" cstate="print">
+                          <a:blip r:embed="rId9" cstate="print">
                             <a:extLst>
                               <a:ext uri="{28A0092B-C50C-407E-A947-70E740481C1C}">
                                 <a14:useLocalDpi xmlns:a14="http://schemas.microsoft.com/office/drawing/2010/main" val="0"/>
@@ -582,7 +649,7 @@
                           <pic:cNvPicPr/>
                         </pic:nvPicPr>
                         <pic:blipFill>
-                          <a:blip r:embed="rId11" cstate="print">
+                          <a:blip r:embed="rId10" cstate="print">
                             <a:extLst>
                               <a:ext uri="{28A0092B-C50C-407E-A947-70E740481C1C}">
                                 <a14:useLocalDpi xmlns:a14="http://schemas.microsoft.com/office/drawing/2010/main" val="0"/>
@@ -781,7 +848,7 @@
                             <wps:txbx>
                               <w:txbxContent>
                                 <w:p>
-                                  <w:hyperlink r:id="rId12" w:history="1">
+                                  <w:hyperlink r:id="rId11" w:history="1">
                                     <w:r>
                                       <w:rPr>
                                         <w:rStyle w:val="Hyperlink"/>
@@ -819,7 +886,7 @@
                       <v:textbox inset="0,0,0,0">
                         <w:txbxContent>
                           <w:p>
-                            <w:hyperlink r:id="rId13" w:history="1">
+                            <w:hyperlink r:id="rId12" w:history="1">
                               <w:r>
                                 <w:rPr>
                                   <w:rStyle w:val="Hyperlink"/>
@@ -867,7 +934,7 @@
                           <pic:cNvPicPr/>
                         </pic:nvPicPr>
                         <pic:blipFill>
-                          <a:blip r:embed="rId14" cstate="print">
+                          <a:blip r:embed="rId13" cstate="print">
                             <a:extLst>
                               <a:ext uri="{28A0092B-C50C-407E-A947-70E740481C1C}">
                                 <a14:useLocalDpi xmlns:a14="http://schemas.microsoft.com/office/drawing/2010/main" val="0"/>
@@ -1034,7 +1101,7 @@
                           <pic:cNvPicPr/>
                         </pic:nvPicPr>
                         <pic:blipFill>
-                          <a:blip r:embed="rId15" cstate="print">
+                          <a:blip r:embed="rId14" cstate="print">
                             <a:extLst>
                               <a:ext uri="{28A0092B-C50C-407E-A947-70E740481C1C}">
                                 <a14:useLocalDpi xmlns:a14="http://schemas.microsoft.com/office/drawing/2010/main" val="0"/>
@@ -1103,7 +1170,7 @@
                           <pic:cNvPicPr/>
                         </pic:nvPicPr>
                         <pic:blipFill>
-                          <a:blip r:embed="rId16" cstate="print">
+                          <a:blip r:embed="rId15" cstate="print">
                             <a:extLst>
                               <a:ext uri="{28A0092B-C50C-407E-A947-70E740481C1C}">
                                 <a14:useLocalDpi xmlns:a14="http://schemas.microsoft.com/office/drawing/2010/main" val="0"/>
@@ -1501,8 +1568,13 @@
             </w:r>
           </w:p>
           <w:p>
-            <w:r>
-              <w:t>Git; SVN</w:t>
+            <w:proofErr w:type="spellStart"/>
+            <w:r>
+              <w:t>Git</w:t>
+            </w:r>
+            <w:proofErr w:type="spellEnd"/>
+            <w:r>
+              <w:t>; SVN</w:t>
             </w:r>
           </w:p>
           <w:p>
@@ -1555,7 +1627,7 @@
                           <pic:cNvPicPr/>
                         </pic:nvPicPr>
                         <pic:blipFill>
-                          <a:blip r:embed="rId17">
+                          <a:blip r:embed="rId16">
                             <a:extLst>
                               <a:ext uri="{28A0092B-C50C-407E-A947-70E740481C1C}">
                                 <a14:useLocalDpi xmlns:a14="http://schemas.microsoft.com/office/drawing/2010/main" val="0"/>
@@ -1660,7 +1732,7 @@
                   <wp:effectExtent l="0" t="0" r="0" b="0"/>
                   <wp:wrapNone/>
                   <wp:docPr id="40" name="Picture 40">
-                    <a:hlinkClick xmlns:a="http://schemas.openxmlformats.org/drawingml/2006/main" r:id="rId18"/>
+                    <a:hlinkClick xmlns:a="http://schemas.openxmlformats.org/drawingml/2006/main" r:id="rId17"/>
                   </wp:docPr>
                   <wp:cNvGraphicFramePr>
                     <a:graphicFrameLocks xmlns:a="http://schemas.openxmlformats.org/drawingml/2006/main" noChangeAspect="1"/>
@@ -1673,7 +1745,7 @@
                           <pic:cNvPicPr/>
                         </pic:nvPicPr>
                         <pic:blipFill>
-                          <a:blip r:embed="rId19" cstate="print">
+                          <a:blip r:embed="rId18" cstate="print">
                             <a:extLst>
                               <a:ext uri="{28A0092B-C50C-407E-A947-70E740481C1C}">
                                 <a14:useLocalDpi xmlns:a14="http://schemas.microsoft.com/office/drawing/2010/main" val="0"/>
@@ -2173,7 +2245,7 @@
                           <pic:cNvPicPr/>
                         </pic:nvPicPr>
                         <pic:blipFill>
-                          <a:blip r:embed="rId20" cstate="print">
+                          <a:blip r:embed="rId19" cstate="print">
                             <a:extLst>
                               <a:ext uri="{28A0092B-C50C-407E-A947-70E740481C1C}">
                                 <a14:useLocalDpi xmlns:a14="http://schemas.microsoft.com/office/drawing/2010/main" val="0"/>
@@ -2307,6 +2379,7 @@
                 <w:noProof/>
                 <w:lang w:eastAsia="en-IN"/>
               </w:rPr>
+              <w:lastRenderedPageBreak/>
               <w:t xml:space="preserve">Responsible for writing code </w:t>
             </w:r>
             <w:r>
@@ -2346,7 +2419,6 @@
                 <w:noProof/>
                 <w:lang w:eastAsia="en-IN"/>
               </w:rPr>
-              <w:lastRenderedPageBreak/>
               <w:t>Technologies used:</w:t>
             </w:r>
             <w:r>
@@ -2420,7 +2492,21 @@
               <w:rPr>
                 <w:rFonts w:ascii="Calibri" w:hAnsi="Calibri" w:cs="Tahoma"/>
               </w:rPr>
-              <w:t xml:space="preserve"> Telerik Controls</w:t>
+              <w:t xml:space="preserve"> </w:t>
+            </w:r>
+            <w:proofErr w:type="spellStart"/>
+            <w:r>
+              <w:rPr>
+                <w:rFonts w:ascii="Calibri" w:hAnsi="Calibri" w:cs="Tahoma"/>
+              </w:rPr>
+              <w:t>Telerik</w:t>
+            </w:r>
+            <w:proofErr w:type="spellEnd"/>
+            <w:r>
+              <w:rPr>
+                <w:rFonts w:ascii="Calibri" w:hAnsi="Calibri" w:cs="Tahoma"/>
+              </w:rPr>
+              <w:t xml:space="preserve"> Controls</w:t>
             </w:r>
             <w:r>
               <w:rPr>
@@ -2534,8 +2620,16 @@
               <w:rPr>
                 <w:rFonts w:ascii="Calibri" w:hAnsi="Calibri"/>
               </w:rPr>
-              <w:t xml:space="preserve"> jQUERY</w:t>
-            </w:r>
+              <w:t xml:space="preserve"> </w:t>
+            </w:r>
+            <w:proofErr w:type="spellStart"/>
+            <w:r>
+              <w:rPr>
+                <w:rFonts w:ascii="Calibri" w:hAnsi="Calibri"/>
+              </w:rPr>
+              <w:t>jQUERY</w:t>
+            </w:r>
+            <w:proofErr w:type="spellEnd"/>
             <w:r>
               <w:rPr>
                 <w:rFonts w:ascii="Calibri" w:hAnsi="Calibri"/>
@@ -2613,7 +2707,7 @@
                   <wp:effectExtent l="0" t="0" r="0" b="0"/>
                   <wp:wrapNone/>
                   <wp:docPr id="32" name="Picture 32">
-                    <a:hlinkClick xmlns:a="http://schemas.openxmlformats.org/drawingml/2006/main" r:id="rId18"/>
+                    <a:hlinkClick xmlns:a="http://schemas.openxmlformats.org/drawingml/2006/main" r:id="rId17"/>
                   </wp:docPr>
                   <wp:cNvGraphicFramePr>
                     <a:graphicFrameLocks xmlns:a="http://schemas.openxmlformats.org/drawingml/2006/main" noChangeAspect="1"/>
@@ -2626,7 +2720,7 @@
                           <pic:cNvPicPr/>
                         </pic:nvPicPr>
                         <pic:blipFill>
-                          <a:blip r:embed="rId19" cstate="print">
+                          <a:blip r:embed="rId18" cstate="print">
                             <a:extLst>
                               <a:ext uri="{28A0092B-C50C-407E-A947-70E740481C1C}">
                                 <a14:useLocalDpi xmlns:a14="http://schemas.microsoft.com/office/drawing/2010/main" val="0"/>
@@ -3059,7 +3153,7 @@
                           <pic:cNvPicPr/>
                         </pic:nvPicPr>
                         <pic:blipFill rotWithShape="1">
-                          <a:blip r:embed="rId21" cstate="print">
+                          <a:blip r:embed="rId20" cstate="print">
                             <a:extLst>
                               <a:ext uri="{28A0092B-C50C-407E-A947-70E740481C1C}">
                                 <a14:useLocalDpi xmlns:a14="http://schemas.microsoft.com/office/drawing/2010/main" val="0"/>
@@ -3455,7 +3549,7 @@
                           <pic:cNvPicPr/>
                         </pic:nvPicPr>
                         <pic:blipFill>
-                          <a:blip r:embed="rId22" cstate="print">
+                          <a:blip r:embed="rId21" cstate="print">
                             <a:extLst>
                               <a:ext uri="{28A0092B-C50C-407E-A947-70E740481C1C}">
                                 <a14:useLocalDpi xmlns:a14="http://schemas.microsoft.com/office/drawing/2010/main" val="0"/>
@@ -3713,7 +3807,7 @@
                           <pic:cNvPicPr/>
                         </pic:nvPicPr>
                         <pic:blipFill>
-                          <a:blip r:embed="rId23" cstate="print">
+                          <a:blip r:embed="rId22" cstate="print">
                             <a:extLst>
                               <a:ext uri="{28A0092B-C50C-407E-A947-70E740481C1C}">
                                 <a14:useLocalDpi xmlns:a14="http://schemas.microsoft.com/office/drawing/2010/main" val="0"/>
@@ -3739,7 +3833,7 @@
                 </wp:anchor>
               </w:drawing>
             </w:r>
-            <w:hyperlink r:id="rId24" w:history="1">
+            <w:hyperlink r:id="rId23" w:history="1">
               <w:r>
                 <w:rPr>
                   <w:rStyle w:val="Hyperlink"/>
@@ -3840,7 +3934,7 @@
                           <pic:cNvPicPr/>
                         </pic:nvPicPr>
                         <pic:blipFill>
-                          <a:blip r:embed="rId25" cstate="print">
+                          <a:blip r:embed="rId24" cstate="print">
                             <a:extLst>
                               <a:ext uri="{28A0092B-C50C-407E-A947-70E740481C1C}">
                                 <a14:useLocalDpi xmlns:a14="http://schemas.microsoft.com/office/drawing/2010/main" val="0"/>
@@ -3866,7 +3960,7 @@
                 </wp:anchor>
               </w:drawing>
             </w:r>
-            <w:hyperlink r:id="rId26" w:history="1">
+            <w:hyperlink r:id="rId25" w:history="1">
               <w:r>
                 <w:rPr>
                   <w:rStyle w:val="Hyperlink"/>
@@ -3889,12 +3983,14 @@
                 <w:rFonts w:ascii="Calibri" w:hAnsi="Calibri" w:cs="Tahoma"/>
               </w:rPr>
             </w:pPr>
+            <w:proofErr w:type="spellStart"/>
             <w:r>
               <w:rPr>
                 <w:rFonts w:ascii="Calibri" w:hAnsi="Calibri" w:cs="Tahoma"/>
               </w:rPr>
               <w:t>Udemy</w:t>
             </w:r>
+            <w:proofErr w:type="spellEnd"/>
             <w:r>
               <w:rPr>
                 <w:rFonts w:ascii="Calibri" w:hAnsi="Calibri" w:cs="Tahoma"/>
@@ -3957,7 +4053,7 @@
                           <pic:cNvPicPr/>
                         </pic:nvPicPr>
                         <pic:blipFill>
-                          <a:blip r:embed="rId27" cstate="print">
+                          <a:blip r:embed="rId26" cstate="print">
                             <a:extLst>
                               <a:ext uri="{28A0092B-C50C-407E-A947-70E740481C1C}">
                                 <a14:useLocalDpi xmlns:a14="http://schemas.microsoft.com/office/drawing/2010/main" val="0"/>
@@ -4082,7 +4178,7 @@
                           <pic:cNvPicPr/>
                         </pic:nvPicPr>
                         <pic:blipFill>
-                          <a:blip r:embed="rId28" cstate="print">
+                          <a:blip r:embed="rId27" cstate="print">
                             <a:extLst>
                               <a:ext uri="{28A0092B-C50C-407E-A947-70E740481C1C}">
                                 <a14:useLocalDpi xmlns:a14="http://schemas.microsoft.com/office/drawing/2010/main" val="0"/>
@@ -4225,7 +4321,7 @@
                           <pic:cNvPicPr/>
                         </pic:nvPicPr>
                         <pic:blipFill>
-                          <a:blip r:embed="rId28" cstate="print">
+                          <a:blip r:embed="rId27" cstate="print">
                             <a:extLst>
                               <a:ext uri="{28A0092B-C50C-407E-A947-70E740481C1C}">
                                 <a14:useLocalDpi xmlns:a14="http://schemas.microsoft.com/office/drawing/2010/main" val="0"/>
@@ -4322,7 +4418,6 @@
                 <w:rFonts w:ascii="Calibri" w:hAnsi="Calibri" w:cs="Tahoma"/>
               </w:rPr>
             </w:pPr>
-            <w:bookmarkStart w:id="0" w:name="_GoBack"/>
             <w:r>
               <w:rPr>
                 <w:rFonts w:ascii="Calibri" w:hAnsi="Calibri" w:cs="Tahoma"/>
@@ -4391,7 +4486,6 @@
                 </mc:Fallback>
               </mc:AlternateContent>
             </w:r>
-            <w:bookmarkEnd w:id="0"/>
           </w:p>
           <w:p>
             <w:pPr>
@@ -4465,7 +4559,7 @@
                           <pic:cNvPicPr/>
                         </pic:nvPicPr>
                         <pic:blipFill>
-                          <a:blip r:embed="rId29" cstate="print">
+                          <a:blip r:embed="rId28" cstate="print">
                             <a:extLst>
                               <a:ext uri="{28A0092B-C50C-407E-A947-70E740481C1C}">
                                 <a14:useLocalDpi xmlns:a14="http://schemas.microsoft.com/office/drawing/2010/main" val="0"/>
@@ -4510,7 +4604,23 @@
                 <w:rFonts w:ascii="Calibri" w:hAnsi="Calibri" w:cs="Tahoma"/>
                 <w:b/>
               </w:rPr>
-              <w:t>How to use Git and Github??</w:t>
+              <w:t xml:space="preserve">How to use Git and </w:t>
+            </w:r>
+            <w:proofErr w:type="spellStart"/>
+            <w:r>
+              <w:rPr>
+                <w:rFonts w:ascii="Calibri" w:hAnsi="Calibri" w:cs="Tahoma"/>
+                <w:b/>
+              </w:rPr>
+              <w:t>Github</w:t>
+            </w:r>
+            <w:proofErr w:type="spellEnd"/>
+            <w:r>
+              <w:rPr>
+                <w:rFonts w:ascii="Calibri" w:hAnsi="Calibri" w:cs="Tahoma"/>
+                <w:b/>
+              </w:rPr>
+              <w:t>??</w:t>
             </w:r>
           </w:p>
           <w:p>
@@ -4525,11 +4635,19 @@
                 <w:rFonts w:ascii="Calibri" w:hAnsi="Calibri" w:cs="Tahoma"/>
               </w:rPr>
             </w:pPr>
-            <w:r>
-              <w:rPr>
-                <w:rFonts w:ascii="Calibri" w:hAnsi="Calibri" w:cs="Tahoma"/>
-              </w:rPr>
-              <w:t>Udacity (Completed Feb 2019)</w:t>
+            <w:proofErr w:type="spellStart"/>
+            <w:r>
+              <w:rPr>
+                <w:rFonts w:ascii="Calibri" w:hAnsi="Calibri" w:cs="Tahoma"/>
+              </w:rPr>
+              <w:t>Udacity</w:t>
+            </w:r>
+            <w:proofErr w:type="spellEnd"/>
+            <w:r>
+              <w:rPr>
+                <w:rFonts w:ascii="Calibri" w:hAnsi="Calibri" w:cs="Tahoma"/>
+              </w:rPr>
+              <w:t xml:space="preserve"> (Completed Feb 2019)</w:t>
             </w:r>
           </w:p>
           <w:p>
@@ -4596,7 +4714,7 @@
                           <pic:cNvPicPr/>
                         </pic:nvPicPr>
                         <pic:blipFill>
-                          <a:blip r:embed="rId29" cstate="print">
+                          <a:blip r:embed="rId28" cstate="print">
                             <a:extLst>
                               <a:ext uri="{28A0092B-C50C-407E-A947-70E740481C1C}">
                                 <a14:useLocalDpi xmlns:a14="http://schemas.microsoft.com/office/drawing/2010/main" val="0"/>
@@ -4656,11 +4774,27 @@
                 <w:rFonts w:ascii="Calibri" w:hAnsi="Calibri" w:cs="Tahoma"/>
               </w:rPr>
             </w:pPr>
-            <w:r>
-              <w:rPr>
-                <w:rFonts w:ascii="Calibri" w:hAnsi="Calibri" w:cs="Tahoma"/>
-              </w:rPr>
-              <w:t>Udacity (Completed Jan 2019)</w:t>
+            <w:bookmarkStart w:id="0" w:name="_GoBack"/>
+            <w:proofErr w:type="spellStart"/>
+            <w:r>
+              <w:rPr>
+                <w:rFonts w:ascii="Calibri" w:hAnsi="Calibri" w:cs="Tahoma"/>
+              </w:rPr>
+              <w:t>U</w:t>
+            </w:r>
+            <w:bookmarkEnd w:id="0"/>
+            <w:r>
+              <w:rPr>
+                <w:rFonts w:ascii="Calibri" w:hAnsi="Calibri" w:cs="Tahoma"/>
+              </w:rPr>
+              <w:t>dacity</w:t>
+            </w:r>
+            <w:proofErr w:type="spellEnd"/>
+            <w:r>
+              <w:rPr>
+                <w:rFonts w:ascii="Calibri" w:hAnsi="Calibri" w:cs="Tahoma"/>
+              </w:rPr>
+              <w:t xml:space="preserve"> (Completed Jan 2019)</w:t>
             </w:r>
           </w:p>
           <w:p>
@@ -4705,6 +4839,7 @@
                 <w:sz w:val="24"/>
                 <w:lang w:eastAsia="en-IN"/>
               </w:rPr>
+              <w:lastRenderedPageBreak/>
               <w:t>Projects</w:t>
             </w:r>
           </w:p>
@@ -4785,15 +4920,7 @@
                 <w:noProof/>
                 <w:lang w:eastAsia="en-IN"/>
               </w:rPr>
-              <w:t xml:space="preserve"> </w:t>
-            </w:r>
-            <w:r>
-              <w:rPr>
-                <w:noProof/>
-                <w:lang w:eastAsia="en-IN"/>
-              </w:rPr>
-              <w:lastRenderedPageBreak/>
-              <w:t>document servers</w:t>
+              <w:t xml:space="preserve"> document servers</w:t>
             </w:r>
             <w:r>
               <w:rPr>
@@ -5323,7 +5450,6 @@
                 <w:sz w:val="24"/>
                 <w:lang w:eastAsia="en-IN"/>
               </w:rPr>
-              <w:lastRenderedPageBreak/>
               <w:t xml:space="preserve">Additional </w:t>
             </w:r>
             <w:r>
@@ -5927,6 +6053,7 @@
     </w:tbl>
     <w:p/>
     <w:sectPr>
+      <w:footerReference w:type="default" r:id="rId29"/>
       <w:pgSz w:w="11907" w:h="16839" w:code="9"/>
       <w:pgMar w:top="720" w:right="720" w:bottom="720" w:left="1008" w:header="706" w:footer="706" w:gutter="0"/>
       <w:cols w:space="708"/>
@@ -5959,6 +6086,62 @@
     </w:p>
   </w:endnote>
 </w:endnotes>
+</file>
+
+<file path=word/footer1.xml><?xml version="1.0" encoding="utf-8"?>
+<w:ftr xmlns:wpc="http://schemas.microsoft.com/office/word/2010/wordprocessingCanvas" xmlns:mc="http://schemas.openxmlformats.org/markup-compatibility/2006" xmlns:o="urn:schemas-microsoft-com:office:office" xmlns:r="http://schemas.openxmlformats.org/officeDocument/2006/relationships" xmlns:m="http://schemas.openxmlformats.org/officeDocument/2006/math" xmlns:v="urn:schemas-microsoft-com:vml" xmlns:wp14="http://schemas.microsoft.com/office/word/2010/wordprocessingDrawing" xmlns:wp="http://schemas.openxmlformats.org/drawingml/2006/wordprocessingDrawing" xmlns:w10="urn:schemas-microsoft-com:office:word" xmlns:w="http://schemas.openxmlformats.org/wordprocessingml/2006/main" xmlns:w14="http://schemas.microsoft.com/office/word/2010/wordml" xmlns:w15="http://schemas.microsoft.com/office/word/2012/wordml" xmlns:wpg="http://schemas.microsoft.com/office/word/2010/wordprocessingGroup" xmlns:wpi="http://schemas.microsoft.com/office/word/2010/wordprocessingInk" xmlns:wne="http://schemas.microsoft.com/office/word/2006/wordml" xmlns:wps="http://schemas.microsoft.com/office/word/2010/wordprocessingShape" mc:Ignorable="w14 w15 wp14">
+  <w:p>
+    <w:pPr>
+      <w:pStyle w:val="Footer"/>
+      <w:tabs>
+        <w:tab w:val="clear" w:pos="4680"/>
+        <w:tab w:val="clear" w:pos="9360"/>
+      </w:tabs>
+      <w:jc w:val="center"/>
+      <w:rPr>
+        <w:caps/>
+        <w:noProof/>
+      </w:rPr>
+    </w:pPr>
+    <w:r>
+      <w:rPr>
+        <w:caps/>
+      </w:rPr>
+      <w:fldChar w:fldCharType="begin"/>
+    </w:r>
+    <w:r>
+      <w:rPr>
+        <w:caps/>
+      </w:rPr>
+      <w:instrText xml:space="preserve"> PAGE   \* MERGEFORMAT </w:instrText>
+    </w:r>
+    <w:r>
+      <w:rPr>
+        <w:caps/>
+      </w:rPr>
+      <w:fldChar w:fldCharType="separate"/>
+    </w:r>
+    <w:r>
+      <w:rPr>
+        <w:caps/>
+        <w:noProof/>
+      </w:rPr>
+      <w:t>3</w:t>
+    </w:r>
+    <w:r>
+      <w:rPr>
+        <w:caps/>
+        <w:noProof/>
+      </w:rPr>
+      <w:fldChar w:fldCharType="end"/>
+    </w:r>
+  </w:p>
+  <w:p>
+    <w:pPr>
+      <w:pStyle w:val="Footer"/>
+    </w:pPr>
+  </w:p>
+</w:ftr>
 </file>
 
 <file path=word/footnotes.xml><?xml version="1.0" encoding="utf-8"?>
@@ -7246,7 +7429,7 @@
 </file>
 
 <file path=customXml/itemProps1.xml><?xml version="1.0" encoding="utf-8"?>
-<ds:datastoreItem xmlns:ds="http://schemas.openxmlformats.org/officeDocument/2006/customXml" ds:itemID="{FF45C291-7489-4FAE-8C11-EC89B80452FB}">
+<ds:datastoreItem xmlns:ds="http://schemas.openxmlformats.org/officeDocument/2006/customXml" ds:itemID="{EF5927AD-5F48-488B-821E-FCFA912DF393}">
   <ds:schemaRefs>
     <ds:schemaRef ds:uri="http://schemas.openxmlformats.org/officeDocument/2006/bibliography"/>
   </ds:schemaRefs>

</xml_diff>

<commit_message>
Add JustEden Project Experience
</commit_message>
<xml_diff>
--- a/CV_Rohit_Kumar.docx
+++ b/CV_Rohit_Kumar.docx
@@ -1855,8 +1855,6 @@
               </w:rPr>
               <w:t>9</w:t>
             </w:r>
-            <w:bookmarkStart w:id="0" w:name="_GoBack"/>
-            <w:bookmarkEnd w:id="0"/>
             <w:r>
               <w:rPr>
                 <w:noProof/>
@@ -5064,7 +5062,7 @@
               <w:ind w:left="313"/>
               <w:jc w:val="both"/>
               <w:rPr>
-                <w:rFonts w:ascii="Calibri" w:hAnsi="Calibri" w:cs="Tahoma"/>
+                <w:rFonts w:ascii="Calibri" w:hAnsi="Calibri" w:cs="Arial"/>
               </w:rPr>
             </w:pPr>
             <w:r>
@@ -5171,6 +5169,202 @@
                 <w:rFonts w:ascii="Calibri" w:hAnsi="Calibri" w:cs="Arial"/>
               </w:rPr>
               <w:t xml:space="preserve"> AJAX Control Toolkit</w:t>
+            </w:r>
+            <w:r>
+              <w:rPr>
+                <w:rFonts w:ascii="Calibri" w:hAnsi="Calibri" w:cs="Arial"/>
+              </w:rPr>
+              <w:t>.</w:t>
+            </w:r>
+          </w:p>
+          <w:p>
+            <w:pPr>
+              <w:pStyle w:val="ListParagraph"/>
+              <w:numPr>
+                <w:ilvl w:val="0"/>
+                <w:numId w:val="3"/>
+              </w:numPr>
+              <w:ind w:left="313" w:hanging="284"/>
+              <w:jc w:val="both"/>
+              <w:rPr>
+                <w:noProof/>
+                <w:lang w:eastAsia="en-IN"/>
+              </w:rPr>
+            </w:pPr>
+            <w:r>
+              <w:rPr>
+                <w:b/>
+                <w:noProof/>
+                <w:lang w:eastAsia="en-IN"/>
+              </w:rPr>
+              <w:t>JustEden</w:t>
+            </w:r>
+            <w:r>
+              <w:rPr>
+                <w:b/>
+                <w:noProof/>
+                <w:lang w:eastAsia="en-IN"/>
+              </w:rPr>
+              <w:t xml:space="preserve"> (2008):</w:t>
+            </w:r>
+            <w:r>
+              <w:rPr>
+                <w:b/>
+                <w:noProof/>
+                <w:lang w:eastAsia="en-IN"/>
+              </w:rPr>
+              <w:t xml:space="preserve"> </w:t>
+            </w:r>
+            <w:r>
+              <w:rPr>
+                <w:noProof/>
+                <w:lang w:eastAsia="en-IN"/>
+              </w:rPr>
+              <w:t>JustEden</w:t>
+            </w:r>
+            <w:r>
+              <w:rPr>
+                <w:noProof/>
+                <w:lang w:eastAsia="en-IN"/>
+              </w:rPr>
+              <w:t xml:space="preserve"> is a portfolio of a UK Model. It showcases some of the shoots she had done throughout her career. My repsonsbility was to integrate WorldPay P</w:t>
+            </w:r>
+            <w:bookmarkStart w:id="0" w:name="_GoBack"/>
+            <w:bookmarkEnd w:id="0"/>
+            <w:r>
+              <w:rPr>
+                <w:noProof/>
+                <w:lang w:eastAsia="en-IN"/>
+              </w:rPr>
+              <w:t>ayment Gateway to the application.</w:t>
+            </w:r>
+          </w:p>
+          <w:p>
+            <w:pPr>
+              <w:pStyle w:val="ListParagraph"/>
+              <w:ind w:left="313"/>
+              <w:jc w:val="both"/>
+              <w:rPr>
+                <w:rFonts w:ascii="Calibri" w:hAnsi="Calibri" w:cs="Tahoma"/>
+              </w:rPr>
+            </w:pPr>
+            <w:r>
+              <w:rPr>
+                <w:b/>
+                <w:noProof/>
+                <w:lang w:eastAsia="en-IN"/>
+              </w:rPr>
+              <w:t>Technology Used:</w:t>
+            </w:r>
+            <w:r>
+              <w:rPr>
+                <w:noProof/>
+                <w:lang w:eastAsia="en-IN"/>
+              </w:rPr>
+              <w:t xml:space="preserve"> ASP.NET</w:t>
+            </w:r>
+            <w:r>
+              <w:rPr>
+                <w:noProof/>
+                <w:lang w:eastAsia="en-IN"/>
+              </w:rPr>
+              <w:t>;</w:t>
+            </w:r>
+            <w:r>
+              <w:rPr>
+                <w:noProof/>
+                <w:lang w:eastAsia="en-IN"/>
+              </w:rPr>
+              <w:t xml:space="preserve"> C</w:t>
+            </w:r>
+            <w:r>
+              <w:rPr>
+                <w:noProof/>
+                <w:lang w:eastAsia="en-IN"/>
+              </w:rPr>
+              <w:t>#;</w:t>
+            </w:r>
+            <w:r>
+              <w:rPr>
+                <w:noProof/>
+                <w:lang w:eastAsia="en-IN"/>
+              </w:rPr>
+              <w:t xml:space="preserve"> SQL SERVER 2005</w:t>
+            </w:r>
+            <w:r>
+              <w:rPr>
+                <w:noProof/>
+                <w:lang w:eastAsia="en-IN"/>
+              </w:rPr>
+              <w:t>;</w:t>
+            </w:r>
+            <w:r>
+              <w:rPr>
+                <w:noProof/>
+                <w:lang w:eastAsia="en-IN"/>
+              </w:rPr>
+              <w:t xml:space="preserve"> Visual Studio.NET 2008</w:t>
+            </w:r>
+            <w:r>
+              <w:rPr>
+                <w:noProof/>
+                <w:lang w:eastAsia="en-IN"/>
+              </w:rPr>
+              <w:t>; ADO.NET; Web Forms;</w:t>
+            </w:r>
+            <w:r>
+              <w:rPr>
+                <w:noProof/>
+                <w:lang w:eastAsia="en-IN"/>
+              </w:rPr>
+              <w:t xml:space="preserve"> </w:t>
+            </w:r>
+            <w:r>
+              <w:rPr>
+                <w:noProof/>
+                <w:lang w:eastAsia="en-IN"/>
+              </w:rPr>
+              <w:t>AJAX; JavaScript;</w:t>
+            </w:r>
+            <w:r>
+              <w:rPr>
+                <w:noProof/>
+                <w:lang w:eastAsia="en-IN"/>
+              </w:rPr>
+              <w:t xml:space="preserve">  HTML</w:t>
+            </w:r>
+            <w:r>
+              <w:rPr>
+                <w:noProof/>
+                <w:lang w:eastAsia="en-IN"/>
+              </w:rPr>
+              <w:t>;</w:t>
+            </w:r>
+            <w:r>
+              <w:rPr>
+                <w:rFonts w:ascii="Calibri" w:hAnsi="Calibri" w:cs="Arial"/>
+              </w:rPr>
+              <w:t xml:space="preserve"> AJAX Control Toolkit</w:t>
+            </w:r>
+            <w:r>
+              <w:rPr>
+                <w:rFonts w:ascii="Calibri" w:hAnsi="Calibri" w:cs="Arial"/>
+              </w:rPr>
+              <w:t xml:space="preserve">; </w:t>
+            </w:r>
+            <w:proofErr w:type="spellStart"/>
+            <w:r>
+              <w:rPr>
+                <w:rFonts w:ascii="Calibri" w:hAnsi="Calibri" w:cs="Arial"/>
+              </w:rPr>
+              <w:t>WorldPay</w:t>
+            </w:r>
+            <w:proofErr w:type="spellEnd"/>
+            <w:r>
+              <w:rPr>
+                <w:rFonts w:ascii="Calibri" w:hAnsi="Calibri" w:cs="Arial"/>
+              </w:rPr>
+              <w:t xml:space="preserve"> Payment Gateway</w:t>
             </w:r>
             <w:r>
               <w:rPr>
@@ -7466,7 +7660,7 @@
 </file>
 
 <file path=customXml/itemProps1.xml><?xml version="1.0" encoding="utf-8"?>
-<ds:datastoreItem xmlns:ds="http://schemas.openxmlformats.org/officeDocument/2006/customXml" ds:itemID="{2F7FBC34-0490-4CFC-AF35-706CCC6264FE}">
+<ds:datastoreItem xmlns:ds="http://schemas.openxmlformats.org/officeDocument/2006/customXml" ds:itemID="{43A0B625-6960-46DD-B32A-3487946EEBD6}">
   <ds:schemaRefs>
     <ds:schemaRef ds:uri="http://schemas.openxmlformats.org/officeDocument/2006/bibliography"/>
   </ds:schemaRefs>

</xml_diff>